<commit_message>
Added the Final project
</commit_message>
<xml_diff>
--- a/FinalProject_kadiyala.docx
+++ b/FinalProject_kadiyala.docx
@@ -74,12 +74,7 @@
         </w:rPr>
       </w:pPr>
       <w:r>
-        <w:t xml:space="preserve">            </w:t>
-      </w:r>
-      <w:bookmarkStart w:id="0" w:name="_GoBack"/>
-      <w:bookmarkEnd w:id="0"/>
-      <w:r>
-        <w:t xml:space="preserve">                  </w:t>
+        <w:t xml:space="preserve">                              </w:t>
       </w:r>
       <w:hyperlink r:id="rId6" w:history="1">
         <w:r>
@@ -90,47 +85,7 @@
             <w:sz w:val="24"/>
             <w:szCs w:val="24"/>
           </w:rPr>
-          <w:t>https:/</w:t>
-        </w:r>
-        <w:r>
-          <w:rPr>
-            <w:rStyle w:val="Hyperlink"/>
-            <w:rFonts w:ascii="Times New Roman" w:hAnsi="Times New Roman" w:cs="Times New Roman"/>
-            <w:b/>
-            <w:sz w:val="24"/>
-            <w:szCs w:val="24"/>
-          </w:rPr>
-          <w:t>/</w:t>
-        </w:r>
-        <w:r>
-          <w:rPr>
-            <w:rStyle w:val="Hyperlink"/>
-            <w:rFonts w:ascii="Times New Roman" w:hAnsi="Times New Roman" w:cs="Times New Roman"/>
-            <w:b/>
-            <w:sz w:val="24"/>
-            <w:szCs w:val="24"/>
-          </w:rPr>
-          <w:t>github.c</w:t>
-        </w:r>
-        <w:r>
-          <w:rPr>
-            <w:rStyle w:val="Hyperlink"/>
-            <w:rFonts w:ascii="Times New Roman" w:hAnsi="Times New Roman" w:cs="Times New Roman"/>
-            <w:b/>
-            <w:sz w:val="24"/>
-            <w:szCs w:val="24"/>
-          </w:rPr>
-          <w:t>o</w:t>
-        </w:r>
-        <w:r>
-          <w:rPr>
-            <w:rStyle w:val="Hyperlink"/>
-            <w:rFonts w:ascii="Times New Roman" w:hAnsi="Times New Roman" w:cs="Times New Roman"/>
-            <w:b/>
-            <w:sz w:val="24"/>
-            <w:szCs w:val="24"/>
-          </w:rPr>
-          <w:t>m/revkadiyala/FinalProject.git</w:t>
+          <w:t>https://github.com/revkadiyala/FinalProject.git</w:t>
         </w:r>
       </w:hyperlink>
       <w:r>
@@ -141,6 +96,884 @@
           <w:szCs w:val="24"/>
         </w:rPr>
         <w:tab/>
+      </w:r>
+    </w:p>
+    <w:p>
+      <w:pPr>
+        <w:tabs>
+          <w:tab w:val="left" w:pos="1980"/>
+        </w:tabs>
+        <w:jc w:val="both"/>
+        <w:rPr>
+          <w:rFonts w:ascii="Times New Roman" w:hAnsi="Times New Roman" w:cs="Times New Roman"/>
+          <w:b/>
+          <w:sz w:val="24"/>
+          <w:szCs w:val="24"/>
+        </w:rPr>
+      </w:pPr>
+    </w:p>
+    <w:p>
+      <w:pPr>
+        <w:pStyle w:val="ListParagraph"/>
+        <w:numPr>
+          <w:ilvl w:val="0"/>
+          <w:numId w:val="2"/>
+        </w:numPr>
+        <w:spacing w:after="0" w:line="279" w:lineRule="auto"/>
+        <w:rPr>
+          <w:rFonts w:ascii="Aptos" w:eastAsia="Aptos" w:hAnsi="Aptos" w:cs="Aptos"/>
+        </w:rPr>
+      </w:pPr>
+      <w:r>
+        <w:rPr>
+          <w:rFonts w:ascii="Times New Roman" w:hAnsi="Times New Roman" w:cs="Times New Roman"/>
+          <w:b/>
+          <w:sz w:val="24"/>
+          <w:szCs w:val="24"/>
+        </w:rPr>
+        <w:t xml:space="preserve">Step1 : </w:t>
+      </w:r>
+      <w:r>
+        <w:rPr>
+          <w:rFonts w:ascii="Aptos" w:eastAsia="Aptos" w:hAnsi="Aptos" w:cs="Aptos"/>
+        </w:rPr>
+        <w:t>Create a React application with the following pages:</w:t>
+      </w:r>
+    </w:p>
+    <w:p>
+      <w:pPr>
+        <w:pStyle w:val="ListParagraph"/>
+        <w:numPr>
+          <w:ilvl w:val="1"/>
+          <w:numId w:val="2"/>
+        </w:numPr>
+        <w:spacing w:after="0" w:line="279" w:lineRule="auto"/>
+        <w:rPr>
+          <w:rFonts w:ascii="Aptos" w:eastAsia="Aptos" w:hAnsi="Aptos" w:cs="Aptos"/>
+        </w:rPr>
+      </w:pPr>
+      <w:r>
+        <w:rPr>
+          <w:rFonts w:ascii="Aptos" w:eastAsia="Aptos" w:hAnsi="Aptos" w:cs="Aptos"/>
+          <w:b/>
+          <w:bCs/>
+        </w:rPr>
+        <w:t>Home</w:t>
+      </w:r>
+      <w:r>
+        <w:rPr>
+          <w:rFonts w:ascii="Aptos" w:eastAsia="Aptos" w:hAnsi="Aptos" w:cs="Aptos"/>
+        </w:rPr>
+        <w:t>: A page with a welcome message.</w:t>
+      </w:r>
+    </w:p>
+    <w:p>
+      <w:pPr>
+        <w:pStyle w:val="ListParagraph"/>
+        <w:spacing w:after="0" w:line="279" w:lineRule="auto"/>
+        <w:ind w:left="1440"/>
+        <w:rPr>
+          <w:rFonts w:ascii="Aptos" w:eastAsia="Aptos" w:hAnsi="Aptos" w:cs="Aptos"/>
+        </w:rPr>
+      </w:pPr>
+      <w:r>
+        <w:rPr>
+          <w:noProof/>
+          <w:lang w:eastAsia="en-IN"/>
+        </w:rPr>
+        <w:drawing>
+          <wp:inline distT="0" distB="0" distL="0" distR="0" wp14:anchorId="093D96D4" wp14:editId="365E3AE3">
+            <wp:extent cx="4974255" cy="2796424"/>
+            <wp:effectExtent l="0" t="0" r="0" b="4445"/>
+            <wp:docPr id="1" name="Picture 1"/>
+            <wp:cNvGraphicFramePr>
+              <a:graphicFrameLocks xmlns:a="http://schemas.openxmlformats.org/drawingml/2006/main" noChangeAspect="1"/>
+            </wp:cNvGraphicFramePr>
+            <a:graphic xmlns:a="http://schemas.openxmlformats.org/drawingml/2006/main">
+              <a:graphicData uri="http://schemas.openxmlformats.org/drawingml/2006/picture">
+                <pic:pic xmlns:pic="http://schemas.openxmlformats.org/drawingml/2006/picture">
+                  <pic:nvPicPr>
+                    <pic:cNvPr id="0" name=""/>
+                    <pic:cNvPicPr/>
+                  </pic:nvPicPr>
+                  <pic:blipFill>
+                    <a:blip r:embed="rId7"/>
+                    <a:stretch>
+                      <a:fillRect/>
+                    </a:stretch>
+                  </pic:blipFill>
+                  <pic:spPr>
+                    <a:xfrm>
+                      <a:off x="0" y="0"/>
+                      <a:ext cx="4978407" cy="2798758"/>
+                    </a:xfrm>
+                    <a:prstGeom prst="rect">
+                      <a:avLst/>
+                    </a:prstGeom>
+                  </pic:spPr>
+                </pic:pic>
+              </a:graphicData>
+            </a:graphic>
+          </wp:inline>
+        </w:drawing>
+      </w:r>
+    </w:p>
+    <w:p>
+      <w:pPr>
+        <w:pStyle w:val="ListParagraph"/>
+        <w:numPr>
+          <w:ilvl w:val="1"/>
+          <w:numId w:val="2"/>
+        </w:numPr>
+        <w:spacing w:after="0" w:line="279" w:lineRule="auto"/>
+        <w:rPr>
+          <w:rFonts w:ascii="Aptos" w:eastAsia="Aptos" w:hAnsi="Aptos" w:cs="Aptos"/>
+        </w:rPr>
+      </w:pPr>
+      <w:r>
+        <w:rPr>
+          <w:rFonts w:ascii="Aptos" w:eastAsia="Aptos" w:hAnsi="Aptos" w:cs="Aptos"/>
+          <w:b/>
+          <w:bCs/>
+        </w:rPr>
+        <w:t>About</w:t>
+      </w:r>
+      <w:r>
+        <w:rPr>
+          <w:rFonts w:ascii="Aptos" w:eastAsia="Aptos" w:hAnsi="Aptos" w:cs="Aptos"/>
+        </w:rPr>
+        <w:t>: A page describing the app.</w:t>
+      </w:r>
+    </w:p>
+    <w:p>
+      <w:pPr>
+        <w:tabs>
+          <w:tab w:val="left" w:pos="1980"/>
+        </w:tabs>
+        <w:jc w:val="both"/>
+        <w:rPr>
+          <w:rFonts w:ascii="Times New Roman" w:hAnsi="Times New Roman" w:cs="Times New Roman"/>
+          <w:b/>
+          <w:sz w:val="24"/>
+          <w:szCs w:val="24"/>
+        </w:rPr>
+      </w:pPr>
+      <w:r>
+        <w:rPr>
+          <w:noProof/>
+          <w:lang w:eastAsia="en-IN"/>
+        </w:rPr>
+        <w:drawing>
+          <wp:inline distT="0" distB="0" distL="0" distR="0" wp14:anchorId="7AA27374" wp14:editId="7DA720C3">
+            <wp:extent cx="5731510" cy="3222137"/>
+            <wp:effectExtent l="0" t="0" r="2540" b="0"/>
+            <wp:docPr id="5" name="Picture 5"/>
+            <wp:cNvGraphicFramePr>
+              <a:graphicFrameLocks xmlns:a="http://schemas.openxmlformats.org/drawingml/2006/main" noChangeAspect="1"/>
+            </wp:cNvGraphicFramePr>
+            <a:graphic xmlns:a="http://schemas.openxmlformats.org/drawingml/2006/main">
+              <a:graphicData uri="http://schemas.openxmlformats.org/drawingml/2006/picture">
+                <pic:pic xmlns:pic="http://schemas.openxmlformats.org/drawingml/2006/picture">
+                  <pic:nvPicPr>
+                    <pic:cNvPr id="0" name=""/>
+                    <pic:cNvPicPr/>
+                  </pic:nvPicPr>
+                  <pic:blipFill>
+                    <a:blip r:embed="rId8"/>
+                    <a:stretch>
+                      <a:fillRect/>
+                    </a:stretch>
+                  </pic:blipFill>
+                  <pic:spPr>
+                    <a:xfrm>
+                      <a:off x="0" y="0"/>
+                      <a:ext cx="5731510" cy="3222137"/>
+                    </a:xfrm>
+                    <a:prstGeom prst="rect">
+                      <a:avLst/>
+                    </a:prstGeom>
+                  </pic:spPr>
+                </pic:pic>
+              </a:graphicData>
+            </a:graphic>
+          </wp:inline>
+        </w:drawing>
+      </w:r>
+    </w:p>
+    <w:p>
+      <w:pPr>
+        <w:tabs>
+          <w:tab w:val="left" w:pos="1980"/>
+        </w:tabs>
+        <w:jc w:val="both"/>
+        <w:rPr>
+          <w:rFonts w:ascii="Times New Roman" w:hAnsi="Times New Roman" w:cs="Times New Roman"/>
+          <w:b/>
+          <w:sz w:val="24"/>
+          <w:szCs w:val="24"/>
+        </w:rPr>
+      </w:pPr>
+      <w:bookmarkStart w:id="0" w:name="_GoBack"/>
+      <w:r>
+        <w:rPr>
+          <w:noProof/>
+          <w:lang w:eastAsia="en-IN"/>
+        </w:rPr>
+        <w:lastRenderedPageBreak/>
+        <w:drawing>
+          <wp:inline distT="0" distB="0" distL="0" distR="0" wp14:anchorId="7ED6A1A0" wp14:editId="0B036174">
+            <wp:extent cx="5731510" cy="3222137"/>
+            <wp:effectExtent l="0" t="0" r="2540" b="0"/>
+            <wp:docPr id="4" name="Picture 4"/>
+            <wp:cNvGraphicFramePr>
+              <a:graphicFrameLocks xmlns:a="http://schemas.openxmlformats.org/drawingml/2006/main" noChangeAspect="1"/>
+            </wp:cNvGraphicFramePr>
+            <a:graphic xmlns:a="http://schemas.openxmlformats.org/drawingml/2006/main">
+              <a:graphicData uri="http://schemas.openxmlformats.org/drawingml/2006/picture">
+                <pic:pic xmlns:pic="http://schemas.openxmlformats.org/drawingml/2006/picture">
+                  <pic:nvPicPr>
+                    <pic:cNvPr id="0" name=""/>
+                    <pic:cNvPicPr/>
+                  </pic:nvPicPr>
+                  <pic:blipFill>
+                    <a:blip r:embed="rId9"/>
+                    <a:stretch>
+                      <a:fillRect/>
+                    </a:stretch>
+                  </pic:blipFill>
+                  <pic:spPr>
+                    <a:xfrm>
+                      <a:off x="0" y="0"/>
+                      <a:ext cx="5731510" cy="3222137"/>
+                    </a:xfrm>
+                    <a:prstGeom prst="rect">
+                      <a:avLst/>
+                    </a:prstGeom>
+                  </pic:spPr>
+                </pic:pic>
+              </a:graphicData>
+            </a:graphic>
+          </wp:inline>
+        </w:drawing>
+      </w:r>
+      <w:bookmarkEnd w:id="0"/>
+    </w:p>
+    <w:p>
+      <w:pPr>
+        <w:ind w:firstLine="720"/>
+        <w:rPr>
+          <w:rFonts w:ascii="Times New Roman" w:hAnsi="Times New Roman" w:cs="Times New Roman"/>
+          <w:sz w:val="24"/>
+          <w:szCs w:val="24"/>
+        </w:rPr>
+      </w:pPr>
+      <w:r>
+        <w:rPr>
+          <w:noProof/>
+          <w:lang w:eastAsia="en-IN"/>
+        </w:rPr>
+        <w:drawing>
+          <wp:inline distT="0" distB="0" distL="0" distR="0" wp14:anchorId="518BB62F" wp14:editId="5999D077">
+            <wp:extent cx="5731510" cy="3222137"/>
+            <wp:effectExtent l="0" t="0" r="2540" b="0"/>
+            <wp:docPr id="7" name="Picture 7"/>
+            <wp:cNvGraphicFramePr>
+              <a:graphicFrameLocks xmlns:a="http://schemas.openxmlformats.org/drawingml/2006/main" noChangeAspect="1"/>
+            </wp:cNvGraphicFramePr>
+            <a:graphic xmlns:a="http://schemas.openxmlformats.org/drawingml/2006/main">
+              <a:graphicData uri="http://schemas.openxmlformats.org/drawingml/2006/picture">
+                <pic:pic xmlns:pic="http://schemas.openxmlformats.org/drawingml/2006/picture">
+                  <pic:nvPicPr>
+                    <pic:cNvPr id="0" name=""/>
+                    <pic:cNvPicPr/>
+                  </pic:nvPicPr>
+                  <pic:blipFill>
+                    <a:blip r:embed="rId10"/>
+                    <a:stretch>
+                      <a:fillRect/>
+                    </a:stretch>
+                  </pic:blipFill>
+                  <pic:spPr>
+                    <a:xfrm>
+                      <a:off x="0" y="0"/>
+                      <a:ext cx="5731510" cy="3222137"/>
+                    </a:xfrm>
+                    <a:prstGeom prst="rect">
+                      <a:avLst/>
+                    </a:prstGeom>
+                  </pic:spPr>
+                </pic:pic>
+              </a:graphicData>
+            </a:graphic>
+          </wp:inline>
+        </w:drawing>
+      </w:r>
+    </w:p>
+    <w:p>
+      <w:pPr>
+        <w:ind w:firstLine="720"/>
+        <w:rPr>
+          <w:rFonts w:ascii="Times New Roman" w:hAnsi="Times New Roman" w:cs="Times New Roman"/>
+          <w:sz w:val="24"/>
+          <w:szCs w:val="24"/>
+        </w:rPr>
+      </w:pPr>
+      <w:r>
+        <w:rPr>
+          <w:noProof/>
+          <w:lang w:eastAsia="en-IN"/>
+        </w:rPr>
+        <w:lastRenderedPageBreak/>
+        <w:drawing>
+          <wp:inline distT="0" distB="0" distL="0" distR="0" wp14:anchorId="408F4345" wp14:editId="55108811">
+            <wp:extent cx="5731510" cy="3222137"/>
+            <wp:effectExtent l="0" t="0" r="2540" b="0"/>
+            <wp:docPr id="8" name="Picture 8"/>
+            <wp:cNvGraphicFramePr>
+              <a:graphicFrameLocks xmlns:a="http://schemas.openxmlformats.org/drawingml/2006/main" noChangeAspect="1"/>
+            </wp:cNvGraphicFramePr>
+            <a:graphic xmlns:a="http://schemas.openxmlformats.org/drawingml/2006/main">
+              <a:graphicData uri="http://schemas.openxmlformats.org/drawingml/2006/picture">
+                <pic:pic xmlns:pic="http://schemas.openxmlformats.org/drawingml/2006/picture">
+                  <pic:nvPicPr>
+                    <pic:cNvPr id="0" name=""/>
+                    <pic:cNvPicPr/>
+                  </pic:nvPicPr>
+                  <pic:blipFill>
+                    <a:blip r:embed="rId11"/>
+                    <a:stretch>
+                      <a:fillRect/>
+                    </a:stretch>
+                  </pic:blipFill>
+                  <pic:spPr>
+                    <a:xfrm>
+                      <a:off x="0" y="0"/>
+                      <a:ext cx="5731510" cy="3222137"/>
+                    </a:xfrm>
+                    <a:prstGeom prst="rect">
+                      <a:avLst/>
+                    </a:prstGeom>
+                  </pic:spPr>
+                </pic:pic>
+              </a:graphicData>
+            </a:graphic>
+          </wp:inline>
+        </w:drawing>
+      </w:r>
+    </w:p>
+    <w:p>
+      <w:pPr>
+        <w:ind w:firstLine="720"/>
+        <w:rPr>
+          <w:rFonts w:ascii="Times New Roman" w:hAnsi="Times New Roman" w:cs="Times New Roman"/>
+          <w:sz w:val="24"/>
+          <w:szCs w:val="24"/>
+        </w:rPr>
+      </w:pPr>
+      <w:r>
+        <w:rPr>
+          <w:noProof/>
+          <w:lang w:eastAsia="en-IN"/>
+        </w:rPr>
+        <w:drawing>
+          <wp:inline distT="0" distB="0" distL="0" distR="0" wp14:anchorId="14E6A6CE" wp14:editId="7F7E14DE">
+            <wp:extent cx="5731510" cy="3222137"/>
+            <wp:effectExtent l="0" t="0" r="2540" b="0"/>
+            <wp:docPr id="9" name="Picture 9"/>
+            <wp:cNvGraphicFramePr>
+              <a:graphicFrameLocks xmlns:a="http://schemas.openxmlformats.org/drawingml/2006/main" noChangeAspect="1"/>
+            </wp:cNvGraphicFramePr>
+            <a:graphic xmlns:a="http://schemas.openxmlformats.org/drawingml/2006/main">
+              <a:graphicData uri="http://schemas.openxmlformats.org/drawingml/2006/picture">
+                <pic:pic xmlns:pic="http://schemas.openxmlformats.org/drawingml/2006/picture">
+                  <pic:nvPicPr>
+                    <pic:cNvPr id="0" name=""/>
+                    <pic:cNvPicPr/>
+                  </pic:nvPicPr>
+                  <pic:blipFill>
+                    <a:blip r:embed="rId12"/>
+                    <a:stretch>
+                      <a:fillRect/>
+                    </a:stretch>
+                  </pic:blipFill>
+                  <pic:spPr>
+                    <a:xfrm>
+                      <a:off x="0" y="0"/>
+                      <a:ext cx="5731510" cy="3222137"/>
+                    </a:xfrm>
+                    <a:prstGeom prst="rect">
+                      <a:avLst/>
+                    </a:prstGeom>
+                  </pic:spPr>
+                </pic:pic>
+              </a:graphicData>
+            </a:graphic>
+          </wp:inline>
+        </w:drawing>
+      </w:r>
+    </w:p>
+    <w:p>
+      <w:pPr>
+        <w:ind w:firstLine="720"/>
+        <w:rPr>
+          <w:rFonts w:ascii="Times New Roman" w:hAnsi="Times New Roman" w:cs="Times New Roman"/>
+          <w:sz w:val="24"/>
+          <w:szCs w:val="24"/>
+        </w:rPr>
+      </w:pPr>
+      <w:r>
+        <w:rPr>
+          <w:noProof/>
+          <w:lang w:eastAsia="en-IN"/>
+        </w:rPr>
+        <w:lastRenderedPageBreak/>
+        <w:drawing>
+          <wp:inline distT="0" distB="0" distL="0" distR="0" wp14:anchorId="6CA601AA" wp14:editId="457863B1">
+            <wp:extent cx="5731510" cy="3222137"/>
+            <wp:effectExtent l="0" t="0" r="2540" b="0"/>
+            <wp:docPr id="10" name="Picture 10"/>
+            <wp:cNvGraphicFramePr>
+              <a:graphicFrameLocks xmlns:a="http://schemas.openxmlformats.org/drawingml/2006/main" noChangeAspect="1"/>
+            </wp:cNvGraphicFramePr>
+            <a:graphic xmlns:a="http://schemas.openxmlformats.org/drawingml/2006/main">
+              <a:graphicData uri="http://schemas.openxmlformats.org/drawingml/2006/picture">
+                <pic:pic xmlns:pic="http://schemas.openxmlformats.org/drawingml/2006/picture">
+                  <pic:nvPicPr>
+                    <pic:cNvPr id="0" name=""/>
+                    <pic:cNvPicPr/>
+                  </pic:nvPicPr>
+                  <pic:blipFill>
+                    <a:blip r:embed="rId13"/>
+                    <a:stretch>
+                      <a:fillRect/>
+                    </a:stretch>
+                  </pic:blipFill>
+                  <pic:spPr>
+                    <a:xfrm>
+                      <a:off x="0" y="0"/>
+                      <a:ext cx="5731510" cy="3222137"/>
+                    </a:xfrm>
+                    <a:prstGeom prst="rect">
+                      <a:avLst/>
+                    </a:prstGeom>
+                  </pic:spPr>
+                </pic:pic>
+              </a:graphicData>
+            </a:graphic>
+          </wp:inline>
+        </w:drawing>
+      </w:r>
+    </w:p>
+    <w:p>
+      <w:pPr>
+        <w:ind w:firstLine="720"/>
+        <w:rPr>
+          <w:rFonts w:ascii="Times New Roman" w:hAnsi="Times New Roman" w:cs="Times New Roman"/>
+          <w:sz w:val="24"/>
+          <w:szCs w:val="24"/>
+        </w:rPr>
+      </w:pPr>
+      <w:r>
+        <w:rPr>
+          <w:noProof/>
+          <w:lang w:eastAsia="en-IN"/>
+        </w:rPr>
+        <w:drawing>
+          <wp:inline distT="0" distB="0" distL="0" distR="0" wp14:anchorId="4CD42B99" wp14:editId="52376C31">
+            <wp:extent cx="5731510" cy="3222137"/>
+            <wp:effectExtent l="0" t="0" r="2540" b="0"/>
+            <wp:docPr id="11" name="Picture 11"/>
+            <wp:cNvGraphicFramePr>
+              <a:graphicFrameLocks xmlns:a="http://schemas.openxmlformats.org/drawingml/2006/main" noChangeAspect="1"/>
+            </wp:cNvGraphicFramePr>
+            <a:graphic xmlns:a="http://schemas.openxmlformats.org/drawingml/2006/main">
+              <a:graphicData uri="http://schemas.openxmlformats.org/drawingml/2006/picture">
+                <pic:pic xmlns:pic="http://schemas.openxmlformats.org/drawingml/2006/picture">
+                  <pic:nvPicPr>
+                    <pic:cNvPr id="0" name=""/>
+                    <pic:cNvPicPr/>
+                  </pic:nvPicPr>
+                  <pic:blipFill>
+                    <a:blip r:embed="rId14"/>
+                    <a:stretch>
+                      <a:fillRect/>
+                    </a:stretch>
+                  </pic:blipFill>
+                  <pic:spPr>
+                    <a:xfrm>
+                      <a:off x="0" y="0"/>
+                      <a:ext cx="5731510" cy="3222137"/>
+                    </a:xfrm>
+                    <a:prstGeom prst="rect">
+                      <a:avLst/>
+                    </a:prstGeom>
+                  </pic:spPr>
+                </pic:pic>
+              </a:graphicData>
+            </a:graphic>
+          </wp:inline>
+        </w:drawing>
+      </w:r>
+    </w:p>
+    <w:p>
+      <w:pPr>
+        <w:ind w:firstLine="720"/>
+        <w:rPr>
+          <w:rFonts w:ascii="Times New Roman" w:hAnsi="Times New Roman" w:cs="Times New Roman"/>
+          <w:sz w:val="24"/>
+          <w:szCs w:val="24"/>
+        </w:rPr>
+      </w:pPr>
+      <w:r>
+        <w:rPr>
+          <w:noProof/>
+          <w:lang w:eastAsia="en-IN"/>
+        </w:rPr>
+        <w:lastRenderedPageBreak/>
+        <w:drawing>
+          <wp:inline distT="0" distB="0" distL="0" distR="0" wp14:anchorId="24D39089" wp14:editId="7292C7D2">
+            <wp:extent cx="5731510" cy="3222137"/>
+            <wp:effectExtent l="0" t="0" r="2540" b="0"/>
+            <wp:docPr id="12" name="Picture 12"/>
+            <wp:cNvGraphicFramePr>
+              <a:graphicFrameLocks xmlns:a="http://schemas.openxmlformats.org/drawingml/2006/main" noChangeAspect="1"/>
+            </wp:cNvGraphicFramePr>
+            <a:graphic xmlns:a="http://schemas.openxmlformats.org/drawingml/2006/main">
+              <a:graphicData uri="http://schemas.openxmlformats.org/drawingml/2006/picture">
+                <pic:pic xmlns:pic="http://schemas.openxmlformats.org/drawingml/2006/picture">
+                  <pic:nvPicPr>
+                    <pic:cNvPr id="0" name=""/>
+                    <pic:cNvPicPr/>
+                  </pic:nvPicPr>
+                  <pic:blipFill>
+                    <a:blip r:embed="rId15"/>
+                    <a:stretch>
+                      <a:fillRect/>
+                    </a:stretch>
+                  </pic:blipFill>
+                  <pic:spPr>
+                    <a:xfrm>
+                      <a:off x="0" y="0"/>
+                      <a:ext cx="5731510" cy="3222137"/>
+                    </a:xfrm>
+                    <a:prstGeom prst="rect">
+                      <a:avLst/>
+                    </a:prstGeom>
+                  </pic:spPr>
+                </pic:pic>
+              </a:graphicData>
+            </a:graphic>
+          </wp:inline>
+        </w:drawing>
+      </w:r>
+    </w:p>
+    <w:p>
+      <w:pPr>
+        <w:ind w:firstLine="720"/>
+        <w:rPr>
+          <w:rFonts w:ascii="Times New Roman" w:hAnsi="Times New Roman" w:cs="Times New Roman"/>
+          <w:sz w:val="24"/>
+          <w:szCs w:val="24"/>
+        </w:rPr>
+      </w:pPr>
+      <w:r>
+        <w:rPr>
+          <w:noProof/>
+          <w:lang w:eastAsia="en-IN"/>
+        </w:rPr>
+        <w:drawing>
+          <wp:inline distT="0" distB="0" distL="0" distR="0" wp14:anchorId="3B9B24B6" wp14:editId="1F2F7646">
+            <wp:extent cx="5731510" cy="3222137"/>
+            <wp:effectExtent l="0" t="0" r="2540" b="0"/>
+            <wp:docPr id="13" name="Picture 13"/>
+            <wp:cNvGraphicFramePr>
+              <a:graphicFrameLocks xmlns:a="http://schemas.openxmlformats.org/drawingml/2006/main" noChangeAspect="1"/>
+            </wp:cNvGraphicFramePr>
+            <a:graphic xmlns:a="http://schemas.openxmlformats.org/drawingml/2006/main">
+              <a:graphicData uri="http://schemas.openxmlformats.org/drawingml/2006/picture">
+                <pic:pic xmlns:pic="http://schemas.openxmlformats.org/drawingml/2006/picture">
+                  <pic:nvPicPr>
+                    <pic:cNvPr id="0" name=""/>
+                    <pic:cNvPicPr/>
+                  </pic:nvPicPr>
+                  <pic:blipFill>
+                    <a:blip r:embed="rId16"/>
+                    <a:stretch>
+                      <a:fillRect/>
+                    </a:stretch>
+                  </pic:blipFill>
+                  <pic:spPr>
+                    <a:xfrm>
+                      <a:off x="0" y="0"/>
+                      <a:ext cx="5731510" cy="3222137"/>
+                    </a:xfrm>
+                    <a:prstGeom prst="rect">
+                      <a:avLst/>
+                    </a:prstGeom>
+                  </pic:spPr>
+                </pic:pic>
+              </a:graphicData>
+            </a:graphic>
+          </wp:inline>
+        </w:drawing>
+      </w:r>
+    </w:p>
+    <w:p>
+      <w:pPr>
+        <w:ind w:firstLine="720"/>
+        <w:rPr>
+          <w:rFonts w:ascii="Times New Roman" w:hAnsi="Times New Roman" w:cs="Times New Roman"/>
+          <w:sz w:val="24"/>
+          <w:szCs w:val="24"/>
+        </w:rPr>
+      </w:pPr>
+      <w:r>
+        <w:rPr>
+          <w:noProof/>
+          <w:lang w:eastAsia="en-IN"/>
+        </w:rPr>
+        <w:lastRenderedPageBreak/>
+        <w:drawing>
+          <wp:inline distT="0" distB="0" distL="0" distR="0" wp14:anchorId="0D89868B" wp14:editId="11FC5286">
+            <wp:extent cx="5731510" cy="3222137"/>
+            <wp:effectExtent l="0" t="0" r="2540" b="0"/>
+            <wp:docPr id="14" name="Picture 14"/>
+            <wp:cNvGraphicFramePr>
+              <a:graphicFrameLocks xmlns:a="http://schemas.openxmlformats.org/drawingml/2006/main" noChangeAspect="1"/>
+            </wp:cNvGraphicFramePr>
+            <a:graphic xmlns:a="http://schemas.openxmlformats.org/drawingml/2006/main">
+              <a:graphicData uri="http://schemas.openxmlformats.org/drawingml/2006/picture">
+                <pic:pic xmlns:pic="http://schemas.openxmlformats.org/drawingml/2006/picture">
+                  <pic:nvPicPr>
+                    <pic:cNvPr id="0" name=""/>
+                    <pic:cNvPicPr/>
+                  </pic:nvPicPr>
+                  <pic:blipFill>
+                    <a:blip r:embed="rId17"/>
+                    <a:stretch>
+                      <a:fillRect/>
+                    </a:stretch>
+                  </pic:blipFill>
+                  <pic:spPr>
+                    <a:xfrm>
+                      <a:off x="0" y="0"/>
+                      <a:ext cx="5731510" cy="3222137"/>
+                    </a:xfrm>
+                    <a:prstGeom prst="rect">
+                      <a:avLst/>
+                    </a:prstGeom>
+                  </pic:spPr>
+                </pic:pic>
+              </a:graphicData>
+            </a:graphic>
+          </wp:inline>
+        </w:drawing>
+      </w:r>
+    </w:p>
+    <w:p>
+      <w:pPr>
+        <w:ind w:firstLine="720"/>
+        <w:rPr>
+          <w:rFonts w:ascii="Times New Roman" w:hAnsi="Times New Roman" w:cs="Times New Roman"/>
+          <w:sz w:val="24"/>
+          <w:szCs w:val="24"/>
+        </w:rPr>
+      </w:pPr>
+      <w:r>
+        <w:rPr>
+          <w:noProof/>
+          <w:lang w:eastAsia="en-IN"/>
+        </w:rPr>
+        <w:drawing>
+          <wp:inline distT="0" distB="0" distL="0" distR="0" wp14:anchorId="4890FEDC" wp14:editId="50D052E3">
+            <wp:extent cx="5731510" cy="3222137"/>
+            <wp:effectExtent l="0" t="0" r="2540" b="0"/>
+            <wp:docPr id="15" name="Picture 15"/>
+            <wp:cNvGraphicFramePr>
+              <a:graphicFrameLocks xmlns:a="http://schemas.openxmlformats.org/drawingml/2006/main" noChangeAspect="1"/>
+            </wp:cNvGraphicFramePr>
+            <a:graphic xmlns:a="http://schemas.openxmlformats.org/drawingml/2006/main">
+              <a:graphicData uri="http://schemas.openxmlformats.org/drawingml/2006/picture">
+                <pic:pic xmlns:pic="http://schemas.openxmlformats.org/drawingml/2006/picture">
+                  <pic:nvPicPr>
+                    <pic:cNvPr id="0" name=""/>
+                    <pic:cNvPicPr/>
+                  </pic:nvPicPr>
+                  <pic:blipFill>
+                    <a:blip r:embed="rId18"/>
+                    <a:stretch>
+                      <a:fillRect/>
+                    </a:stretch>
+                  </pic:blipFill>
+                  <pic:spPr>
+                    <a:xfrm>
+                      <a:off x="0" y="0"/>
+                      <a:ext cx="5731510" cy="3222137"/>
+                    </a:xfrm>
+                    <a:prstGeom prst="rect">
+                      <a:avLst/>
+                    </a:prstGeom>
+                  </pic:spPr>
+                </pic:pic>
+              </a:graphicData>
+            </a:graphic>
+          </wp:inline>
+        </w:drawing>
+      </w:r>
+    </w:p>
+    <w:p>
+      <w:pPr>
+        <w:ind w:firstLine="720"/>
+        <w:rPr>
+          <w:rFonts w:ascii="Times New Roman" w:hAnsi="Times New Roman" w:cs="Times New Roman"/>
+          <w:sz w:val="24"/>
+          <w:szCs w:val="24"/>
+        </w:rPr>
+      </w:pPr>
+      <w:r>
+        <w:rPr>
+          <w:noProof/>
+          <w:lang w:eastAsia="en-IN"/>
+        </w:rPr>
+        <w:lastRenderedPageBreak/>
+        <w:drawing>
+          <wp:inline distT="0" distB="0" distL="0" distR="0" wp14:anchorId="5D036B77" wp14:editId="660B1824">
+            <wp:extent cx="5731510" cy="3222137"/>
+            <wp:effectExtent l="0" t="0" r="2540" b="0"/>
+            <wp:docPr id="16" name="Picture 16"/>
+            <wp:cNvGraphicFramePr>
+              <a:graphicFrameLocks xmlns:a="http://schemas.openxmlformats.org/drawingml/2006/main" noChangeAspect="1"/>
+            </wp:cNvGraphicFramePr>
+            <a:graphic xmlns:a="http://schemas.openxmlformats.org/drawingml/2006/main">
+              <a:graphicData uri="http://schemas.openxmlformats.org/drawingml/2006/picture">
+                <pic:pic xmlns:pic="http://schemas.openxmlformats.org/drawingml/2006/picture">
+                  <pic:nvPicPr>
+                    <pic:cNvPr id="0" name=""/>
+                    <pic:cNvPicPr/>
+                  </pic:nvPicPr>
+                  <pic:blipFill>
+                    <a:blip r:embed="rId19"/>
+                    <a:stretch>
+                      <a:fillRect/>
+                    </a:stretch>
+                  </pic:blipFill>
+                  <pic:spPr>
+                    <a:xfrm>
+                      <a:off x="0" y="0"/>
+                      <a:ext cx="5731510" cy="3222137"/>
+                    </a:xfrm>
+                    <a:prstGeom prst="rect">
+                      <a:avLst/>
+                    </a:prstGeom>
+                  </pic:spPr>
+                </pic:pic>
+              </a:graphicData>
+            </a:graphic>
+          </wp:inline>
+        </w:drawing>
+      </w:r>
+    </w:p>
+    <w:p>
+      <w:pPr>
+        <w:ind w:firstLine="720"/>
+        <w:rPr>
+          <w:rFonts w:ascii="Times New Roman" w:hAnsi="Times New Roman" w:cs="Times New Roman"/>
+          <w:sz w:val="24"/>
+          <w:szCs w:val="24"/>
+        </w:rPr>
+      </w:pPr>
+      <w:r>
+        <w:rPr>
+          <w:noProof/>
+          <w:lang w:eastAsia="en-IN"/>
+        </w:rPr>
+        <w:drawing>
+          <wp:inline distT="0" distB="0" distL="0" distR="0" wp14:anchorId="0B3AE22D" wp14:editId="3BE9F165">
+            <wp:extent cx="5731510" cy="3222137"/>
+            <wp:effectExtent l="0" t="0" r="2540" b="0"/>
+            <wp:docPr id="17" name="Picture 17"/>
+            <wp:cNvGraphicFramePr>
+              <a:graphicFrameLocks xmlns:a="http://schemas.openxmlformats.org/drawingml/2006/main" noChangeAspect="1"/>
+            </wp:cNvGraphicFramePr>
+            <a:graphic xmlns:a="http://schemas.openxmlformats.org/drawingml/2006/main">
+              <a:graphicData uri="http://schemas.openxmlformats.org/drawingml/2006/picture">
+                <pic:pic xmlns:pic="http://schemas.openxmlformats.org/drawingml/2006/picture">
+                  <pic:nvPicPr>
+                    <pic:cNvPr id="0" name=""/>
+                    <pic:cNvPicPr/>
+                  </pic:nvPicPr>
+                  <pic:blipFill>
+                    <a:blip r:embed="rId20"/>
+                    <a:stretch>
+                      <a:fillRect/>
+                    </a:stretch>
+                  </pic:blipFill>
+                  <pic:spPr>
+                    <a:xfrm>
+                      <a:off x="0" y="0"/>
+                      <a:ext cx="5731510" cy="3222137"/>
+                    </a:xfrm>
+                    <a:prstGeom prst="rect">
+                      <a:avLst/>
+                    </a:prstGeom>
+                  </pic:spPr>
+                </pic:pic>
+              </a:graphicData>
+            </a:graphic>
+          </wp:inline>
+        </w:drawing>
+      </w:r>
+    </w:p>
+    <w:p>
+      <w:pPr>
+        <w:ind w:firstLine="720"/>
+        <w:rPr>
+          <w:rFonts w:ascii="Times New Roman" w:hAnsi="Times New Roman" w:cs="Times New Roman"/>
+          <w:sz w:val="24"/>
+          <w:szCs w:val="24"/>
+        </w:rPr>
+      </w:pPr>
+      <w:r>
+        <w:rPr>
+          <w:noProof/>
+          <w:lang w:eastAsia="en-IN"/>
+        </w:rPr>
+        <w:lastRenderedPageBreak/>
+        <w:drawing>
+          <wp:inline distT="0" distB="0" distL="0" distR="0" wp14:anchorId="00F1CD40" wp14:editId="77B279C1">
+            <wp:extent cx="5731510" cy="3222137"/>
+            <wp:effectExtent l="0" t="0" r="2540" b="0"/>
+            <wp:docPr id="18" name="Picture 18"/>
+            <wp:cNvGraphicFramePr>
+              <a:graphicFrameLocks xmlns:a="http://schemas.openxmlformats.org/drawingml/2006/main" noChangeAspect="1"/>
+            </wp:cNvGraphicFramePr>
+            <a:graphic xmlns:a="http://schemas.openxmlformats.org/drawingml/2006/main">
+              <a:graphicData uri="http://schemas.openxmlformats.org/drawingml/2006/picture">
+                <pic:pic xmlns:pic="http://schemas.openxmlformats.org/drawingml/2006/picture">
+                  <pic:nvPicPr>
+                    <pic:cNvPr id="0" name=""/>
+                    <pic:cNvPicPr/>
+                  </pic:nvPicPr>
+                  <pic:blipFill>
+                    <a:blip r:embed="rId21"/>
+                    <a:stretch>
+                      <a:fillRect/>
+                    </a:stretch>
+                  </pic:blipFill>
+                  <pic:spPr>
+                    <a:xfrm>
+                      <a:off x="0" y="0"/>
+                      <a:ext cx="5731510" cy="3222137"/>
+                    </a:xfrm>
+                    <a:prstGeom prst="rect">
+                      <a:avLst/>
+                    </a:prstGeom>
+                  </pic:spPr>
+                </pic:pic>
+              </a:graphicData>
+            </a:graphic>
+          </wp:inline>
+        </w:drawing>
       </w:r>
     </w:p>
     <w:sectPr>
@@ -156,6 +989,92 @@
 <file path=word/numbering.xml><?xml version="1.0" encoding="utf-8"?>
 <w:numbering xmlns:wpc="http://schemas.microsoft.com/office/word/2010/wordprocessingCanvas" xmlns:mc="http://schemas.openxmlformats.org/markup-compatibility/2006" xmlns:o="urn:schemas-microsoft-com:office:office" xmlns:r="http://schemas.openxmlformats.org/officeDocument/2006/relationships" xmlns:m="http://schemas.openxmlformats.org/officeDocument/2006/math" xmlns:v="urn:schemas-microsoft-com:vml" xmlns:wp14="http://schemas.microsoft.com/office/word/2010/wordprocessingDrawing" xmlns:wp="http://schemas.openxmlformats.org/drawingml/2006/wordprocessingDrawing" xmlns:w10="urn:schemas-microsoft-com:office:word" xmlns:w="http://schemas.openxmlformats.org/wordprocessingml/2006/main" xmlns:w14="http://schemas.microsoft.com/office/word/2010/wordml" xmlns:wpg="http://schemas.microsoft.com/office/word/2010/wordprocessingGroup" xmlns:wpi="http://schemas.microsoft.com/office/word/2010/wordprocessingInk" xmlns:wne="http://schemas.microsoft.com/office/word/2006/wordml" xmlns:wps="http://schemas.microsoft.com/office/word/2010/wordprocessingShape" mc:Ignorable="w14 wp14">
   <w:abstractNum w:abstractNumId="0">
+    <w:nsid w:val="0DEBEFBE"/>
+    <w:multiLevelType w:val="hybridMultilevel"/>
+    <w:tmpl w:val="FFFFFFFF"/>
+    <w:lvl w:ilvl="0" w:tplc="C5EA1E12">
+      <w:start w:val="1"/>
+      <w:numFmt w:val="decimal"/>
+      <w:lvlText w:val="%1."/>
+      <w:lvlJc w:val="left"/>
+      <w:pPr>
+        <w:ind w:left="720" w:hanging="360"/>
+      </w:pPr>
+    </w:lvl>
+    <w:lvl w:ilvl="1" w:tplc="02E20008">
+      <w:start w:val="1"/>
+      <w:numFmt w:val="lowerLetter"/>
+      <w:lvlText w:val="%2."/>
+      <w:lvlJc w:val="left"/>
+      <w:pPr>
+        <w:ind w:left="1440" w:hanging="360"/>
+      </w:pPr>
+    </w:lvl>
+    <w:lvl w:ilvl="2" w:tplc="ACFE0A22">
+      <w:start w:val="1"/>
+      <w:numFmt w:val="lowerRoman"/>
+      <w:lvlText w:val="%3."/>
+      <w:lvlJc w:val="right"/>
+      <w:pPr>
+        <w:ind w:left="2160" w:hanging="180"/>
+      </w:pPr>
+    </w:lvl>
+    <w:lvl w:ilvl="3" w:tplc="080854A2">
+      <w:start w:val="1"/>
+      <w:numFmt w:val="decimal"/>
+      <w:lvlText w:val="%4."/>
+      <w:lvlJc w:val="left"/>
+      <w:pPr>
+        <w:ind w:left="2880" w:hanging="360"/>
+      </w:pPr>
+    </w:lvl>
+    <w:lvl w:ilvl="4" w:tplc="558659B2">
+      <w:start w:val="1"/>
+      <w:numFmt w:val="lowerLetter"/>
+      <w:lvlText w:val="%5."/>
+      <w:lvlJc w:val="left"/>
+      <w:pPr>
+        <w:ind w:left="3600" w:hanging="360"/>
+      </w:pPr>
+    </w:lvl>
+    <w:lvl w:ilvl="5" w:tplc="88C09326">
+      <w:start w:val="1"/>
+      <w:numFmt w:val="lowerRoman"/>
+      <w:lvlText w:val="%6."/>
+      <w:lvlJc w:val="right"/>
+      <w:pPr>
+        <w:ind w:left="4320" w:hanging="180"/>
+      </w:pPr>
+    </w:lvl>
+    <w:lvl w:ilvl="6" w:tplc="9C1C5D30">
+      <w:start w:val="1"/>
+      <w:numFmt w:val="decimal"/>
+      <w:lvlText w:val="%7."/>
+      <w:lvlJc w:val="left"/>
+      <w:pPr>
+        <w:ind w:left="5040" w:hanging="360"/>
+      </w:pPr>
+    </w:lvl>
+    <w:lvl w:ilvl="7" w:tplc="5BA41FF2">
+      <w:start w:val="1"/>
+      <w:numFmt w:val="lowerLetter"/>
+      <w:lvlText w:val="%8."/>
+      <w:lvlJc w:val="left"/>
+      <w:pPr>
+        <w:ind w:left="5760" w:hanging="360"/>
+      </w:pPr>
+    </w:lvl>
+    <w:lvl w:ilvl="8" w:tplc="D5720F04">
+      <w:start w:val="1"/>
+      <w:numFmt w:val="lowerRoman"/>
+      <w:lvlText w:val="%9."/>
+      <w:lvlJc w:val="right"/>
+      <w:pPr>
+        <w:ind w:left="6480" w:hanging="180"/>
+      </w:pPr>
+    </w:lvl>
+  </w:abstractNum>
+  <w:abstractNum w:abstractNumId="1">
     <w:nsid w:val="791C70EB"/>
     <w:multiLevelType w:val="hybridMultilevel"/>
     <w:tmpl w:val="7174F798"/>
@@ -268,6 +1187,9 @@
     </w:lvl>
   </w:abstractNum>
   <w:num w:numId="1">
+    <w:abstractNumId w:val="1"/>
+  </w:num>
+  <w:num w:numId="2">
     <w:abstractNumId w:val="0"/>
   </w:num>
 </w:numbering>
@@ -495,6 +1417,36 @@
       <w:contextualSpacing/>
     </w:pPr>
   </w:style>
+  <w:style w:type="paragraph" w:styleId="BalloonText">
+    <w:name w:val="Balloon Text"/>
+    <w:basedOn w:val="Normal"/>
+    <w:link w:val="BalloonTextChar"/>
+    <w:uiPriority w:val="99"/>
+    <w:semiHidden/>
+    <w:unhideWhenUsed/>
+    <w:rsid w:val="00154ECC"/>
+    <w:pPr>
+      <w:spacing w:after="0" w:line="240" w:lineRule="auto"/>
+    </w:pPr>
+    <w:rPr>
+      <w:rFonts w:ascii="Tahoma" w:hAnsi="Tahoma" w:cs="Tahoma"/>
+      <w:sz w:val="16"/>
+      <w:szCs w:val="16"/>
+    </w:rPr>
+  </w:style>
+  <w:style w:type="character" w:customStyle="1" w:styleId="BalloonTextChar">
+    <w:name w:val="Balloon Text Char"/>
+    <w:basedOn w:val="DefaultParagraphFont"/>
+    <w:link w:val="BalloonText"/>
+    <w:uiPriority w:val="99"/>
+    <w:semiHidden/>
+    <w:rsid w:val="00154ECC"/>
+    <w:rPr>
+      <w:rFonts w:ascii="Tahoma" w:hAnsi="Tahoma" w:cs="Tahoma"/>
+      <w:sz w:val="16"/>
+      <w:szCs w:val="16"/>
+    </w:rPr>
+  </w:style>
 </w:styles>
 </file>
 
@@ -719,6 +1671,36 @@
       <w:ind w:left="720"/>
       <w:contextualSpacing/>
     </w:pPr>
+  </w:style>
+  <w:style w:type="paragraph" w:styleId="BalloonText">
+    <w:name w:val="Balloon Text"/>
+    <w:basedOn w:val="Normal"/>
+    <w:link w:val="BalloonTextChar"/>
+    <w:uiPriority w:val="99"/>
+    <w:semiHidden/>
+    <w:unhideWhenUsed/>
+    <w:rsid w:val="00154ECC"/>
+    <w:pPr>
+      <w:spacing w:after="0" w:line="240" w:lineRule="auto"/>
+    </w:pPr>
+    <w:rPr>
+      <w:rFonts w:ascii="Tahoma" w:hAnsi="Tahoma" w:cs="Tahoma"/>
+      <w:sz w:val="16"/>
+      <w:szCs w:val="16"/>
+    </w:rPr>
+  </w:style>
+  <w:style w:type="character" w:customStyle="1" w:styleId="BalloonTextChar">
+    <w:name w:val="Balloon Text Char"/>
+    <w:basedOn w:val="DefaultParagraphFont"/>
+    <w:link w:val="BalloonText"/>
+    <w:uiPriority w:val="99"/>
+    <w:semiHidden/>
+    <w:rsid w:val="00154ECC"/>
+    <w:rPr>
+      <w:rFonts w:ascii="Tahoma" w:hAnsi="Tahoma" w:cs="Tahoma"/>
+      <w:sz w:val="16"/>
+      <w:szCs w:val="16"/>
+    </w:rPr>
   </w:style>
 </w:styles>
 </file>

</xml_diff>